<commit_message>
Added sample use case into the page
</commit_message>
<xml_diff>
--- a/Instructions to setup.docx
+++ b/Instructions to setup.docx
@@ -8,13 +8,7 @@
         <w:pStyle w:val="Heading1"/>
       </w:pPr>
       <w:r>
-        <w:t xml:space="preserve">Steps to setup </w:t>
-      </w:r>
-      <w:r>
-        <w:t>environment</w:t>
-      </w:r>
-      <w:r>
-        <w:t xml:space="preserve"> in python with anaconda  and run</w:t>
+        <w:t>Steps to setup environment in python with anaconda  and run</w:t>
       </w:r>
     </w:p>
     <w:p/>
@@ -149,6 +143,23 @@
       <w:proofErr w:type="spellStart"/>
       <w:r>
         <w:t>sodapy</w:t>
+      </w:r>
+      <w:proofErr w:type="spellEnd"/>
+    </w:p>
+    <w:p>
+      <w:pPr>
+        <w:pStyle w:val="ListParagraph"/>
+        <w:numPr>
+          <w:ilvl w:val="0"/>
+          <w:numId w:val="2"/>
+        </w:numPr>
+      </w:pPr>
+      <w:r>
+        <w:t xml:space="preserve">Finally don’t forget to select the interpreter in </w:t>
+      </w:r>
+      <w:proofErr w:type="spellStart"/>
+      <w:r>
+        <w:t>vscode</w:t>
       </w:r>
       <w:proofErr w:type="spellEnd"/>
     </w:p>

</xml_diff>